<commit_message>
Update portfolio and CV.
</commit_message>
<xml_diff>
--- a/docs/resume.docx
+++ b/docs/resume.docx
@@ -16,7 +16,7 @@
       </w:pPr>
       <w:r>
         <w:drawing>
-          <wp:anchor behindDoc="0" distT="0" distB="0" distL="114300" distR="0" simplePos="0" locked="0" layoutInCell="1" allowOverlap="1" relativeHeight="2">
+          <wp:anchor behindDoc="0" distT="0" distB="0" distL="114300" distR="0" simplePos="0" locked="0" layoutInCell="0" allowOverlap="1" relativeHeight="2">
             <wp:simplePos x="0" y="0"/>
             <wp:positionH relativeFrom="margin">
               <wp:align>right</wp:align>
@@ -68,16 +68,7 @@
           <w:sz w:val="40"/>
           <w:szCs w:val="40"/>
         </w:rPr>
-        <w:t>K</w:t>
-      </w:r>
-      <w:r>
-        <w:rPr>
-          <w:b/>
-          <w:color w:val="C5392B"/>
-          <w:sz w:val="40"/>
-          <w:szCs w:val="40"/>
-        </w:rPr>
-        <w:t>im Brylle M. Espera</w:t>
+        <w:t>Kim Brylle M. Espera</w:t>
       </w:r>
     </w:p>
     <w:p>
@@ -132,7 +123,18 @@
       </w:pPr>
       <w:r>
         <w:rPr/>
-        <w:t>09086933660</w:t>
+        <w:t>09</w:t>
+      </w:r>
+      <w:r>
+        <w:rPr>
+          <w:rFonts w:eastAsia="Calibri" w:cs="Tahoma"/>
+          <w:color w:val="auto"/>
+          <w:kern w:val="0"/>
+          <w:sz w:val="22"/>
+          <w:szCs w:val="22"/>
+          <w:lang w:val="en-PH" w:eastAsia="en-US" w:bidi="ar-SA"/>
+        </w:rPr>
+        <w:t>605634023</w:t>
       </w:r>
     </w:p>
     <w:p>
@@ -256,6 +258,7 @@
           <w:numId w:val="1"/>
         </w:numPr>
         <w:spacing w:lineRule="auto" w:line="240" w:before="0" w:after="0"/>
+        <w:ind w:left="720" w:right="0" w:hanging="360"/>
         <w:contextualSpacing/>
         <w:rPr/>
       </w:pPr>
@@ -272,6 +275,7 @@
           <w:numId w:val="1"/>
         </w:numPr>
         <w:spacing w:lineRule="auto" w:line="240" w:before="0" w:after="0"/>
+        <w:ind w:left="720" w:right="0" w:hanging="360"/>
         <w:contextualSpacing/>
         <w:rPr/>
       </w:pPr>
@@ -288,6 +292,7 @@
           <w:numId w:val="1"/>
         </w:numPr>
         <w:spacing w:lineRule="auto" w:line="240" w:before="0" w:after="0"/>
+        <w:ind w:left="720" w:right="0" w:hanging="360"/>
         <w:contextualSpacing/>
         <w:rPr/>
       </w:pPr>
@@ -337,199 +342,140 @@
         <w:pStyle w:val="Normal"/>
         <w:spacing w:lineRule="auto" w:line="240" w:before="0" w:after="0"/>
         <w:rPr>
-          <w:b/>
-          <w:b/>
-          <w:color w:val="950E00"/>
-        </w:rPr>
-      </w:pPr>
-      <w:r>
-        <w:rPr>
-          <w:b/>
-          <w:color w:val="950E00"/>
-        </w:rPr>
-      </w:r>
-    </w:p>
-    <w:p>
-      <w:pPr>
-        <w:pStyle w:val="Normal"/>
-        <w:spacing w:lineRule="auto" w:line="240" w:before="0" w:after="0"/>
-        <w:rPr>
-          <w:b/>
-          <w:b/>
-          <w:color w:val="950E00"/>
-          <w:sz w:val="28"/>
-          <w:szCs w:val="28"/>
-        </w:rPr>
-      </w:pPr>
-      <w:r>
-        <w:rPr>
-          <w:b/>
-          <w:color w:val="950E00"/>
-          <w:sz w:val="28"/>
-          <w:szCs w:val="28"/>
-        </w:rPr>
-        <w:t xml:space="preserve">WordPress Developer </w:t>
-      </w:r>
-    </w:p>
-    <w:p>
-      <w:pPr>
-        <w:pStyle w:val="Normal"/>
-        <w:spacing w:lineRule="auto" w:line="240" w:before="0" w:after="0"/>
-        <w:rPr>
+          <w:rFonts w:ascii="Calibri" w:hAnsi="Calibri" w:eastAsia="Calibri" w:cs="Tahoma"/>
+          <w:b w:val="false"/>
+          <w:b w:val="false"/>
+          <w:bCs w:val="false"/>
+          <w:color w:val="950E00"/>
+          <w:kern w:val="0"/>
+          <w:sz w:val="28"/>
+          <w:szCs w:val="28"/>
+          <w:lang w:val="en-PH" w:eastAsia="en-US" w:bidi="ar-SA"/>
+        </w:rPr>
+      </w:pPr>
+      <w:r>
+        <w:rPr>
+          <w:rFonts w:eastAsia="Calibri" w:cs="Tahoma"/>
+          <w:b w:val="false"/>
+          <w:bCs w:val="false"/>
+          <w:color w:val="950E00"/>
+          <w:kern w:val="0"/>
+          <w:sz w:val="28"/>
+          <w:szCs w:val="28"/>
+          <w:lang w:val="en-PH" w:eastAsia="en-US" w:bidi="ar-SA"/>
+        </w:rPr>
+      </w:r>
+    </w:p>
+    <w:p>
+      <w:pPr>
+        <w:pStyle w:val="Normal"/>
+        <w:spacing w:lineRule="auto" w:line="240" w:before="0" w:after="0"/>
+        <w:rPr>
+          <w:rFonts w:ascii="Calibri" w:hAnsi="Calibri" w:eastAsia="Calibri" w:cs="Tahoma"/>
+          <w:b/>
+          <w:b/>
+          <w:color w:val="950E00"/>
+          <w:kern w:val="0"/>
+          <w:sz w:val="28"/>
+          <w:szCs w:val="28"/>
+          <w:lang w:val="en-PH" w:eastAsia="en-US" w:bidi="ar-SA"/>
+        </w:rPr>
+      </w:pPr>
+      <w:r>
+        <w:rPr>
+          <w:rFonts w:eastAsia="Calibri" w:cs="Tahoma"/>
+          <w:b/>
+          <w:color w:val="950E00"/>
+          <w:kern w:val="0"/>
+          <w:sz w:val="28"/>
+          <w:szCs w:val="28"/>
+          <w:lang w:val="en-PH" w:eastAsia="en-US" w:bidi="ar-SA"/>
+        </w:rPr>
+        <w:t>UX Developer</w:t>
+      </w:r>
+    </w:p>
+    <w:p>
+      <w:pPr>
+        <w:pStyle w:val="Normal"/>
+        <w:spacing w:lineRule="auto" w:line="240" w:before="0" w:after="0"/>
+        <w:rPr>
+          <w:rFonts w:ascii="Calibri" w:hAnsi="Calibri" w:eastAsia="Calibri" w:cs="Tahoma"/>
+          <w:color w:val="auto"/>
+          <w:kern w:val="0"/>
           <w:sz w:val="24"/>
           <w:szCs w:val="24"/>
-        </w:rPr>
-      </w:pPr>
-      <w:r>
-        <w:rPr>
+          <w:lang w:val="en-PH" w:eastAsia="en-US" w:bidi="ar-SA"/>
+        </w:rPr>
+      </w:pPr>
+      <w:r>
+        <w:rPr>
+          <w:rFonts w:eastAsia="Calibri" w:cs="Tahoma"/>
+          <w:color w:val="auto"/>
+          <w:kern w:val="0"/>
           <w:sz w:val="24"/>
           <w:szCs w:val="24"/>
-        </w:rPr>
-        <w:t>Spin Design</w:t>
-      </w:r>
-    </w:p>
-    <w:p>
-      <w:pPr>
-        <w:pStyle w:val="Normal"/>
-        <w:spacing w:lineRule="auto" w:line="240" w:before="0" w:after="0"/>
-        <w:rPr/>
-      </w:pPr>
-      <w:r>
-        <w:rPr>
+          <w:lang w:val="en-PH" w:eastAsia="en-US" w:bidi="ar-SA"/>
+        </w:rPr>
+        <w:t>Newshore_</w:t>
+      </w:r>
+    </w:p>
+    <w:p>
+      <w:pPr>
+        <w:pStyle w:val="Normal"/>
+        <w:spacing w:lineRule="auto" w:line="240" w:before="0" w:after="0"/>
+        <w:rPr>
+          <w:rFonts w:ascii="Calibri" w:hAnsi="Calibri" w:eastAsia="Calibri" w:cs="Tahoma"/>
+          <w:b w:val="false"/>
+          <w:b w:val="false"/>
+          <w:bCs w:val="false"/>
           <w:color w:val="999999"/>
-        </w:rPr>
-        <w:t>July 27, 2018 – Present</w:t>
-      </w:r>
-    </w:p>
-    <w:p>
-      <w:pPr>
-        <w:pStyle w:val="Normal"/>
-        <w:spacing w:lineRule="auto" w:line="240" w:before="0" w:after="0"/>
-        <w:rPr>
+          <w:kern w:val="0"/>
+          <w:sz w:val="22"/>
+          <w:szCs w:val="22"/>
+          <w:lang w:val="en-PH" w:eastAsia="en-US" w:bidi="ar-SA"/>
+        </w:rPr>
+      </w:pPr>
+      <w:r>
+        <w:rPr>
+          <w:rFonts w:eastAsia="Calibri" w:cs="Tahoma"/>
+          <w:b w:val="false"/>
+          <w:bCs w:val="false"/>
           <w:color w:val="999999"/>
-        </w:rPr>
-      </w:pPr>
-      <w:r>
-        <w:rPr>
+          <w:kern w:val="0"/>
+          <w:sz w:val="22"/>
+          <w:szCs w:val="22"/>
+          <w:lang w:val="en-PH" w:eastAsia="en-US" w:bidi="ar-SA"/>
+        </w:rPr>
+        <w:t>January 6, 2019 – Present</w:t>
+      </w:r>
+    </w:p>
+    <w:p>
+      <w:pPr>
+        <w:pStyle w:val="Normal"/>
+        <w:spacing w:lineRule="auto" w:line="240" w:before="0" w:after="0"/>
+        <w:rPr>
+          <w:rFonts w:ascii="Calibri" w:hAnsi="Calibri" w:eastAsia="Calibri" w:cs="Tahoma"/>
+          <w:b w:val="false"/>
+          <w:b w:val="false"/>
+          <w:bCs w:val="false"/>
           <w:color w:val="999999"/>
-        </w:rPr>
-      </w:r>
-    </w:p>
-    <w:p>
-      <w:pPr>
-        <w:pStyle w:val="Normal"/>
-        <w:spacing w:lineRule="auto" w:line="240" w:before="0" w:after="0"/>
-        <w:rPr/>
-      </w:pPr>
-      <w:r>
-        <w:rPr/>
-        <w:t>Build website using WordPress with Premium themes and plugins. Maintain site from time to time and improve page speed/optimization using online tools which helps in identifying performance best practices on any given website like Google PageSpeed Insights and any other tools.</w:t>
-      </w:r>
-    </w:p>
-    <w:p>
-      <w:pPr>
-        <w:pStyle w:val="Normal"/>
-        <w:spacing w:lineRule="auto" w:line="240" w:before="0" w:after="0"/>
-        <w:rPr>
-          <w:b/>
-          <w:b/>
-          <w:color w:val="950E00"/>
-          <w:sz w:val="28"/>
-          <w:szCs w:val="28"/>
-        </w:rPr>
-      </w:pPr>
-      <w:r>
-        <w:rPr>
-          <w:b/>
-          <w:color w:val="950E00"/>
-          <w:sz w:val="28"/>
-          <w:szCs w:val="28"/>
-        </w:rPr>
-      </w:r>
-    </w:p>
-    <w:p>
-      <w:pPr>
-        <w:pStyle w:val="Normal"/>
-        <w:spacing w:lineRule="auto" w:line="240" w:before="0" w:after="0"/>
-        <w:rPr>
-          <w:b/>
-          <w:b/>
-          <w:color w:val="950E00"/>
-          <w:sz w:val="28"/>
-          <w:szCs w:val="28"/>
-        </w:rPr>
-      </w:pPr>
-      <w:r>
-        <w:rPr>
-          <w:b/>
-          <w:color w:val="950E00"/>
-          <w:sz w:val="28"/>
-          <w:szCs w:val="28"/>
-        </w:rPr>
-      </w:r>
-    </w:p>
-    <w:p>
-      <w:pPr>
-        <w:pStyle w:val="Normal"/>
-        <w:spacing w:lineRule="auto" w:line="240" w:before="0" w:after="0"/>
-        <w:rPr>
-          <w:b/>
-          <w:b/>
-          <w:color w:val="950E00"/>
-          <w:sz w:val="28"/>
-          <w:szCs w:val="28"/>
-        </w:rPr>
-      </w:pPr>
-      <w:r>
-        <w:rPr>
-          <w:b/>
-          <w:color w:val="950E00"/>
-          <w:sz w:val="28"/>
-          <w:szCs w:val="28"/>
-        </w:rPr>
-        <w:t>Web Developer (Front-End)</w:t>
-      </w:r>
-    </w:p>
-    <w:p>
-      <w:pPr>
-        <w:pStyle w:val="Normal"/>
-        <w:spacing w:lineRule="auto" w:line="240" w:before="0" w:after="0"/>
-        <w:rPr>
-          <w:sz w:val="24"/>
-          <w:szCs w:val="24"/>
-        </w:rPr>
-      </w:pPr>
-      <w:r>
-        <w:rPr>
-          <w:sz w:val="24"/>
-          <w:szCs w:val="24"/>
-        </w:rPr>
-        <w:t>Search Optics</w:t>
-      </w:r>
-    </w:p>
-    <w:p>
-      <w:pPr>
-        <w:pStyle w:val="Normal"/>
-        <w:spacing w:lineRule="auto" w:line="240" w:before="0" w:after="0"/>
-        <w:rPr>
+          <w:kern w:val="0"/>
+          <w:sz w:val="22"/>
+          <w:szCs w:val="22"/>
+          <w:lang w:val="en-PH" w:eastAsia="en-US" w:bidi="ar-SA"/>
+        </w:rPr>
+      </w:pPr>
+      <w:r>
+        <w:rPr>
+          <w:rFonts w:eastAsia="Calibri" w:cs="Tahoma"/>
+          <w:b w:val="false"/>
+          <w:bCs w:val="false"/>
           <w:color w:val="999999"/>
-        </w:rPr>
-      </w:pPr>
-      <w:r>
-        <w:rPr>
-          <w:color w:val="999999"/>
-        </w:rPr>
-        <w:t>August 24, 2016 – June 30, 2018</w:t>
-      </w:r>
-    </w:p>
-    <w:p>
-      <w:pPr>
-        <w:pStyle w:val="Normal"/>
-        <w:spacing w:lineRule="auto" w:line="240" w:before="0" w:after="0"/>
-        <w:rPr/>
-      </w:pPr>
-      <w:r>
-        <w:rPr/>
+          <w:kern w:val="0"/>
+          <w:sz w:val="22"/>
+          <w:szCs w:val="22"/>
+          <w:lang w:val="en-PH" w:eastAsia="en-US" w:bidi="ar-SA"/>
+        </w:rPr>
       </w:r>
     </w:p>
     <w:p>
@@ -555,8 +501,25 @@
       </w:pPr>
       <w:r>
         <w:rPr/>
-        <w:t>Fixed issues on client existing websites that are seen by the QA team.</w:t>
-      </w:r>
+        <w:t>Working and maintaining with an existing site. Only focus to update or enhance the UX depends of the client needs.</w:t>
+      </w:r>
+    </w:p>
+    <w:p>
+      <w:pPr>
+        <w:pStyle w:val="Normal"/>
+        <w:numPr>
+          <w:ilvl w:val="1"/>
+          <w:numId w:val="2"/>
+        </w:numPr>
+        <w:spacing w:lineRule="auto" w:line="240" w:before="0" w:after="0"/>
+        <w:rPr/>
+      </w:pPr>
+      <w:hyperlink r:id="rId3">
+        <w:r>
+          <w:rPr/>
+          <w:t>https://www.hkexpress.com/en-hk/</w:t>
+        </w:r>
+      </w:hyperlink>
     </w:p>
     <w:p>
       <w:pPr>
@@ -570,7 +533,154 @@
       </w:pPr>
       <w:r>
         <w:rPr/>
-        <w:t>Update features that will meet client’s requests.</w:t>
+        <w:t>Also helps build this new site.</w:t>
+      </w:r>
+    </w:p>
+    <w:p>
+      <w:pPr>
+        <w:pStyle w:val="Normal"/>
+        <w:numPr>
+          <w:ilvl w:val="1"/>
+          <w:numId w:val="2"/>
+        </w:numPr>
+        <w:spacing w:lineRule="auto" w:line="240" w:before="0" w:after="0"/>
+        <w:rPr/>
+      </w:pPr>
+      <w:r>
+        <w:rPr/>
+        <w:t>https://www.flyadeal.com/en</w:t>
+      </w:r>
+    </w:p>
+    <w:p>
+      <w:pPr>
+        <w:pStyle w:val="Normal"/>
+        <w:spacing w:lineRule="auto" w:line="240" w:before="0" w:after="0"/>
+        <w:rPr>
+          <w:b/>
+          <w:b/>
+          <w:color w:val="950E00"/>
+        </w:rPr>
+      </w:pPr>
+      <w:r>
+        <w:rPr>
+          <w:b/>
+          <w:color w:val="950E00"/>
+        </w:rPr>
+      </w:r>
+    </w:p>
+    <w:p>
+      <w:pPr>
+        <w:pStyle w:val="Normal"/>
+        <w:spacing w:lineRule="auto" w:line="240" w:before="0" w:after="0"/>
+        <w:rPr>
+          <w:b/>
+          <w:b/>
+          <w:color w:val="950E00"/>
+        </w:rPr>
+      </w:pPr>
+      <w:r>
+        <w:rPr>
+          <w:b/>
+          <w:color w:val="950E00"/>
+        </w:rPr>
+      </w:r>
+    </w:p>
+    <w:p>
+      <w:pPr>
+        <w:pStyle w:val="Normal"/>
+        <w:spacing w:lineRule="auto" w:line="240" w:before="0" w:after="0"/>
+        <w:rPr>
+          <w:b/>
+          <w:b/>
+          <w:color w:val="950E00"/>
+          <w:sz w:val="28"/>
+          <w:szCs w:val="28"/>
+        </w:rPr>
+      </w:pPr>
+      <w:r>
+        <w:rPr>
+          <w:b/>
+          <w:color w:val="950E00"/>
+          <w:sz w:val="28"/>
+          <w:szCs w:val="28"/>
+        </w:rPr>
+        <w:t>Software Engineer</w:t>
+        <w:tab/>
+      </w:r>
+    </w:p>
+    <w:p>
+      <w:pPr>
+        <w:pStyle w:val="Normal"/>
+        <w:spacing w:lineRule="auto" w:line="240" w:before="0" w:after="0"/>
+        <w:rPr>
+          <w:rFonts w:ascii="Calibri" w:hAnsi="Calibri" w:eastAsia="Calibri" w:cs="Tahoma"/>
+          <w:color w:val="auto"/>
+          <w:kern w:val="0"/>
+          <w:sz w:val="24"/>
+          <w:szCs w:val="24"/>
+          <w:lang w:val="en-PH" w:eastAsia="en-US" w:bidi="ar-SA"/>
+        </w:rPr>
+      </w:pPr>
+      <w:r>
+        <w:rPr>
+          <w:rFonts w:eastAsia="Calibri" w:cs="Tahoma"/>
+          <w:color w:val="auto"/>
+          <w:kern w:val="0"/>
+          <w:sz w:val="24"/>
+          <w:szCs w:val="24"/>
+          <w:lang w:val="en-PH" w:eastAsia="en-US" w:bidi="ar-SA"/>
+        </w:rPr>
+        <w:t>Lanex Coporation</w:t>
+      </w:r>
+    </w:p>
+    <w:p>
+      <w:pPr>
+        <w:pStyle w:val="Normal"/>
+        <w:spacing w:lineRule="auto" w:line="240" w:before="0" w:after="0"/>
+        <w:rPr>
+          <w:rFonts w:ascii="Calibri" w:hAnsi="Calibri" w:eastAsia="Calibri" w:cs="Tahoma"/>
+          <w:color w:val="999999"/>
+          <w:kern w:val="0"/>
+          <w:sz w:val="22"/>
+          <w:szCs w:val="22"/>
+          <w:lang w:val="en-PH" w:eastAsia="en-US" w:bidi="ar-SA"/>
+        </w:rPr>
+      </w:pPr>
+      <w:r>
+        <w:rPr>
+          <w:rFonts w:eastAsia="Calibri" w:cs="Tahoma"/>
+          <w:color w:val="999999"/>
+          <w:kern w:val="0"/>
+          <w:sz w:val="22"/>
+          <w:szCs w:val="22"/>
+          <w:lang w:val="en-PH" w:eastAsia="en-US" w:bidi="ar-SA"/>
+        </w:rPr>
+        <w:t>October 24, 2018 – December 29, 2019</w:t>
+      </w:r>
+    </w:p>
+    <w:p>
+      <w:pPr>
+        <w:pStyle w:val="Normal"/>
+        <w:spacing w:lineRule="auto" w:line="240" w:before="0" w:after="0"/>
+        <w:rPr>
+          <w:color w:val="999999"/>
+        </w:rPr>
+      </w:pPr>
+      <w:r>
+        <w:rPr>
+          <w:color w:val="999999"/>
+        </w:rPr>
+      </w:r>
+    </w:p>
+    <w:p>
+      <w:pPr>
+        <w:pStyle w:val="Normal"/>
+        <w:spacing w:lineRule="auto" w:line="240" w:before="0" w:after="0"/>
+        <w:rPr/>
+      </w:pPr>
+      <w:r>
+        <w:rPr/>
+        <w:t>Responsibilities:</w:t>
       </w:r>
     </w:p>
     <w:p>
@@ -585,7 +695,7 @@
       </w:pPr>
       <w:r>
         <w:rPr/>
-        <w:t>Remodel sites depends on client’s provided designs.</w:t>
+        <w:t xml:space="preserve">Develop websites/applications from the scratch based on client’s requests and specification. </w:t>
       </w:r>
     </w:p>
     <w:p>
@@ -600,87 +710,397 @@
       </w:pPr>
       <w:r>
         <w:rPr/>
-        <w:t>Build site from scratch (psd to html) and added to the company’s own CMS called Blueprint.</w:t>
-      </w:r>
-    </w:p>
-    <w:p>
-      <w:pPr>
-        <w:pStyle w:val="Normal"/>
-        <w:spacing w:lineRule="auto" w:line="240" w:before="0" w:after="0"/>
-        <w:rPr>
-          <w:b/>
-          <w:b/>
-          <w:color w:val="950E00"/>
-          <w:sz w:val="28"/>
-          <w:szCs w:val="28"/>
-        </w:rPr>
-      </w:pPr>
-      <w:r>
-        <w:rPr>
-          <w:b/>
-          <w:color w:val="950E00"/>
-          <w:sz w:val="28"/>
-          <w:szCs w:val="28"/>
-        </w:rPr>
-      </w:r>
-    </w:p>
-    <w:p>
-      <w:pPr>
-        <w:pStyle w:val="Normal"/>
-        <w:spacing w:lineRule="auto" w:line="240" w:before="0" w:after="0"/>
-        <w:rPr>
-          <w:b/>
-          <w:b/>
-          <w:color w:val="950E00"/>
-          <w:sz w:val="28"/>
-          <w:szCs w:val="28"/>
-        </w:rPr>
-      </w:pPr>
-      <w:r>
-        <w:rPr>
-          <w:b/>
-          <w:color w:val="950E00"/>
-          <w:sz w:val="28"/>
-          <w:szCs w:val="28"/>
-        </w:rPr>
-      </w:r>
-    </w:p>
-    <w:p>
-      <w:pPr>
-        <w:pStyle w:val="Normal"/>
-        <w:spacing w:lineRule="auto" w:line="240" w:before="0" w:after="0"/>
-        <w:rPr>
-          <w:b/>
-          <w:b/>
-          <w:color w:val="950E00"/>
-          <w:sz w:val="28"/>
-          <w:szCs w:val="28"/>
-        </w:rPr>
-      </w:pPr>
-      <w:r>
-        <w:rPr>
-          <w:b/>
-          <w:color w:val="950E00"/>
-          <w:sz w:val="28"/>
-          <w:szCs w:val="28"/>
-        </w:rPr>
-        <w:t xml:space="preserve">WordPress Developer (Part Time) </w:t>
-      </w:r>
-    </w:p>
-    <w:p>
-      <w:pPr>
-        <w:pStyle w:val="Normal"/>
-        <w:spacing w:lineRule="auto" w:line="240" w:before="0" w:after="0"/>
+        <w:t xml:space="preserve">Develop methodologies that will enhance websites/applications performance. </w:t>
+      </w:r>
+    </w:p>
+    <w:p>
+      <w:pPr>
+        <w:pStyle w:val="Normal"/>
+        <w:numPr>
+          <w:ilvl w:val="0"/>
+          <w:numId w:val="2"/>
+        </w:numPr>
+        <w:spacing w:lineRule="auto" w:line="240" w:before="0" w:after="0"/>
+        <w:rPr/>
+      </w:pPr>
+      <w:r>
+        <w:rPr/>
+        <w:t xml:space="preserve">Working closely with QA to produce quality standard websites/applications. </w:t>
+      </w:r>
+    </w:p>
+    <w:p>
+      <w:pPr>
+        <w:pStyle w:val="Normal"/>
+        <w:spacing w:lineRule="auto" w:line="240" w:before="0" w:after="0"/>
+        <w:rPr/>
+      </w:pPr>
+      <w:r>
+        <w:rPr/>
+      </w:r>
+    </w:p>
+    <w:p>
+      <w:pPr>
+        <w:pStyle w:val="Normal"/>
+        <w:spacing w:lineRule="auto" w:line="240" w:before="0" w:after="0"/>
+        <w:rPr/>
+      </w:pPr>
+      <w:r>
+        <w:rPr>
+          <w:rFonts w:eastAsia="Calibri" w:cs="Tahoma"/>
+          <w:color w:val="auto"/>
+          <w:kern w:val="0"/>
+          <w:sz w:val="22"/>
+          <w:szCs w:val="22"/>
+          <w:lang w:val="en-PH" w:eastAsia="en-US" w:bidi="ar-SA"/>
+        </w:rPr>
+        <w:t>Recent Projects</w:t>
+      </w:r>
+      <w:r>
+        <w:rPr/>
+        <w:t>:</w:t>
+      </w:r>
+    </w:p>
+    <w:p>
+      <w:pPr>
+        <w:pStyle w:val="Normal"/>
+        <w:numPr>
+          <w:ilvl w:val="0"/>
+          <w:numId w:val="2"/>
+        </w:numPr>
+        <w:spacing w:lineRule="auto" w:line="240" w:before="0" w:after="0"/>
+        <w:rPr>
+          <w:rFonts w:ascii="Calibri" w:hAnsi="Calibri" w:eastAsia="Calibri" w:cs="Tahoma"/>
+          <w:color w:val="auto"/>
+          <w:kern w:val="0"/>
+          <w:sz w:val="22"/>
+          <w:szCs w:val="22"/>
+          <w:lang w:val="en-PH" w:eastAsia="en-US" w:bidi="ar-SA"/>
+        </w:rPr>
+      </w:pPr>
+      <w:r>
+        <w:rPr>
+          <w:rFonts w:eastAsia="Calibri" w:cs="Tahoma"/>
+          <w:color w:val="auto"/>
+          <w:kern w:val="0"/>
+          <w:sz w:val="22"/>
+          <w:szCs w:val="22"/>
+          <w:lang w:val="en-PH" w:eastAsia="en-US" w:bidi="ar-SA"/>
+        </w:rPr>
+        <w:t>Little Red Robot : https://littleredrobot.com/</w:t>
+      </w:r>
+    </w:p>
+    <w:p>
+      <w:pPr>
+        <w:pStyle w:val="Normal"/>
+        <w:numPr>
+          <w:ilvl w:val="0"/>
+          <w:numId w:val="2"/>
+        </w:numPr>
+        <w:spacing w:lineRule="auto" w:line="240" w:before="0" w:after="0"/>
+        <w:rPr/>
+      </w:pPr>
+      <w:r>
+        <w:rPr/>
+        <w:t>BHGE Subsea Connect : https://www.bakerhughes.com/subsea-connect#Home</w:t>
+      </w:r>
+    </w:p>
+    <w:p>
+      <w:pPr>
+        <w:pStyle w:val="Normal"/>
+        <w:numPr>
+          <w:ilvl w:val="0"/>
+          <w:numId w:val="2"/>
+        </w:numPr>
+        <w:spacing w:lineRule="auto" w:line="240" w:before="0" w:after="0"/>
+        <w:rPr/>
+      </w:pPr>
+      <w:r>
+        <w:rPr/>
+        <w:t>Samsung Art of Fitness (Watch Application using Tizen) : https://littleredrobot.com/work/art-of-fitness/</w:t>
+      </w:r>
+    </w:p>
+    <w:p>
+      <w:pPr>
+        <w:pStyle w:val="Normal"/>
+        <w:numPr>
+          <w:ilvl w:val="0"/>
+          <w:numId w:val="2"/>
+        </w:numPr>
+        <w:spacing w:lineRule="auto" w:line="240" w:before="0" w:after="0"/>
+        <w:rPr/>
+      </w:pPr>
+      <w:r>
+        <w:rPr/>
+        <w:t>Step Challenge (Watch Application using Tizen) : https://littleredrobot.com/work/art-of-fitness/</w:t>
+      </w:r>
+    </w:p>
+    <w:p>
+      <w:pPr>
+        <w:pStyle w:val="Normal"/>
+        <w:spacing w:lineRule="auto" w:line="240" w:before="0" w:after="0"/>
+        <w:rPr>
+          <w:b/>
+          <w:b/>
+          <w:color w:val="950E00"/>
+          <w:sz w:val="28"/>
+          <w:szCs w:val="28"/>
+        </w:rPr>
+      </w:pPr>
+      <w:r>
+        <w:rPr>
+          <w:b/>
+          <w:color w:val="950E00"/>
+          <w:sz w:val="28"/>
+          <w:szCs w:val="28"/>
+        </w:rPr>
+      </w:r>
+    </w:p>
+    <w:p>
+      <w:pPr>
+        <w:pStyle w:val="Normal"/>
+        <w:spacing w:lineRule="auto" w:line="240" w:before="0" w:after="0"/>
+        <w:rPr>
+          <w:b/>
+          <w:b/>
+          <w:color w:val="950E00"/>
+          <w:sz w:val="28"/>
+          <w:szCs w:val="28"/>
+        </w:rPr>
+      </w:pPr>
+      <w:r>
+        <w:rPr>
+          <w:b/>
+          <w:color w:val="950E00"/>
+          <w:sz w:val="28"/>
+          <w:szCs w:val="28"/>
+        </w:rPr>
+      </w:r>
+    </w:p>
+    <w:p>
+      <w:pPr>
+        <w:pStyle w:val="Normal"/>
+        <w:spacing w:lineRule="auto" w:line="240" w:before="0" w:after="0"/>
+        <w:rPr>
+          <w:b/>
+          <w:b/>
+          <w:color w:val="950E00"/>
+          <w:sz w:val="28"/>
+          <w:szCs w:val="28"/>
+        </w:rPr>
+      </w:pPr>
+      <w:r>
+        <w:rPr>
+          <w:b/>
+          <w:color w:val="950E00"/>
+          <w:sz w:val="28"/>
+          <w:szCs w:val="28"/>
+        </w:rPr>
+      </w:r>
+    </w:p>
+    <w:p>
+      <w:pPr>
+        <w:pStyle w:val="Normal"/>
+        <w:spacing w:lineRule="auto" w:line="240" w:before="0" w:after="0"/>
+        <w:rPr/>
+      </w:pPr>
+      <w:r>
+        <w:rPr>
+          <w:b/>
+          <w:color w:val="950E00"/>
+          <w:sz w:val="28"/>
+          <w:szCs w:val="28"/>
+        </w:rPr>
+        <w:t>Web Developer (Front-End)</w:t>
+      </w:r>
+    </w:p>
+    <w:p>
+      <w:pPr>
+        <w:pStyle w:val="Normal"/>
+        <w:spacing w:lineRule="auto" w:line="240" w:before="0" w:after="0"/>
+        <w:rPr/>
+      </w:pPr>
+      <w:r>
         <w:rPr>
           <w:sz w:val="24"/>
           <w:szCs w:val="24"/>
         </w:rPr>
-      </w:pPr>
-      <w:r>
+        <w:t>Search Optics</w:t>
+      </w:r>
+    </w:p>
+    <w:p>
+      <w:pPr>
+        <w:pStyle w:val="Normal"/>
+        <w:spacing w:lineRule="auto" w:line="240" w:before="0" w:after="0"/>
+        <w:rPr>
+          <w:color w:val="999999"/>
+        </w:rPr>
+      </w:pPr>
+      <w:r>
+        <w:rPr>
+          <w:color w:val="999999"/>
+        </w:rPr>
+        <w:t>August 24, 2016 – June 30, 2018</w:t>
+      </w:r>
+    </w:p>
+    <w:p>
+      <w:pPr>
+        <w:pStyle w:val="Normal"/>
+        <w:spacing w:lineRule="auto" w:line="240" w:before="0" w:after="0"/>
+        <w:rPr/>
+      </w:pPr>
+      <w:r>
+        <w:rPr/>
+      </w:r>
+    </w:p>
+    <w:p>
+      <w:pPr>
+        <w:pStyle w:val="Normal"/>
+        <w:spacing w:lineRule="auto" w:line="240" w:before="0" w:after="0"/>
+        <w:rPr/>
+      </w:pPr>
+      <w:r>
+        <w:rPr/>
+        <w:t>Responsibilities:</w:t>
+      </w:r>
+    </w:p>
+    <w:p>
+      <w:pPr>
+        <w:pStyle w:val="Normal"/>
+        <w:numPr>
+          <w:ilvl w:val="0"/>
+          <w:numId w:val="2"/>
+        </w:numPr>
+        <w:spacing w:lineRule="auto" w:line="240" w:before="0" w:after="0"/>
+        <w:rPr/>
+      </w:pPr>
+      <w:r>
+        <w:rPr/>
+        <w:t>Fixed issues on client existing websites that are seen by the QA team.</w:t>
+      </w:r>
+    </w:p>
+    <w:p>
+      <w:pPr>
+        <w:pStyle w:val="Normal"/>
+        <w:numPr>
+          <w:ilvl w:val="0"/>
+          <w:numId w:val="2"/>
+        </w:numPr>
+        <w:spacing w:lineRule="auto" w:line="240" w:before="0" w:after="0"/>
+        <w:rPr/>
+      </w:pPr>
+      <w:r>
+        <w:rPr/>
+        <w:t>Update features that will meet client’s requests.</w:t>
+      </w:r>
+    </w:p>
+    <w:p>
+      <w:pPr>
+        <w:pStyle w:val="Normal"/>
+        <w:numPr>
+          <w:ilvl w:val="0"/>
+          <w:numId w:val="2"/>
+        </w:numPr>
+        <w:spacing w:lineRule="auto" w:line="240" w:before="0" w:after="0"/>
+        <w:rPr/>
+      </w:pPr>
+      <w:r>
+        <w:rPr/>
+        <w:t>Remodel sites depends on client’s provided designs.</w:t>
+      </w:r>
+    </w:p>
+    <w:p>
+      <w:pPr>
+        <w:pStyle w:val="Normal"/>
+        <w:numPr>
+          <w:ilvl w:val="0"/>
+          <w:numId w:val="2"/>
+        </w:numPr>
+        <w:spacing w:lineRule="auto" w:line="240" w:before="0" w:after="0"/>
+        <w:rPr/>
+      </w:pPr>
+      <w:r>
+        <w:rPr/>
+        <w:t>Build site from scratch (psd to html) and added to the company’s own CMS called Blueprint.</w:t>
+      </w:r>
+    </w:p>
+    <w:p>
+      <w:pPr>
+        <w:pStyle w:val="Normal"/>
+        <w:spacing w:lineRule="auto" w:line="240" w:before="0" w:after="0"/>
+        <w:rPr>
+          <w:b/>
+          <w:b/>
+          <w:color w:val="950E00"/>
+          <w:sz w:val="28"/>
+          <w:szCs w:val="28"/>
+        </w:rPr>
+      </w:pPr>
+      <w:r>
+        <w:rPr>
+          <w:b/>
+          <w:color w:val="950E00"/>
+          <w:sz w:val="28"/>
+          <w:szCs w:val="28"/>
+        </w:rPr>
+      </w:r>
+    </w:p>
+    <w:p>
+      <w:pPr>
+        <w:pStyle w:val="Normal"/>
+        <w:spacing w:lineRule="auto" w:line="240" w:before="0" w:after="0"/>
+        <w:rPr>
+          <w:b/>
+          <w:b/>
+          <w:color w:val="950E00"/>
+          <w:sz w:val="28"/>
+          <w:szCs w:val="28"/>
+        </w:rPr>
+      </w:pPr>
+      <w:r>
+        <w:rPr>
+          <w:b/>
+          <w:color w:val="950E00"/>
+          <w:sz w:val="28"/>
+          <w:szCs w:val="28"/>
+        </w:rPr>
+      </w:r>
+    </w:p>
+    <w:p>
+      <w:pPr>
+        <w:pStyle w:val="Normal"/>
+        <w:spacing w:lineRule="auto" w:line="240" w:before="0" w:after="0"/>
+        <w:rPr>
+          <w:b/>
+          <w:b/>
+          <w:color w:val="950E00"/>
+          <w:sz w:val="28"/>
+          <w:szCs w:val="28"/>
+        </w:rPr>
+      </w:pPr>
+      <w:r>
+        <w:rPr>
+          <w:b/>
+          <w:color w:val="950E00"/>
+          <w:sz w:val="28"/>
+          <w:szCs w:val="28"/>
+        </w:rPr>
+        <w:t xml:space="preserve">WordPress Developer (Part Time) </w:t>
+      </w:r>
+    </w:p>
+    <w:p>
+      <w:pPr>
+        <w:pStyle w:val="Normal"/>
+        <w:spacing w:lineRule="auto" w:line="240" w:before="0" w:after="0"/>
         <w:rPr>
           <w:sz w:val="24"/>
           <w:szCs w:val="24"/>
         </w:rPr>
+      </w:pPr>
+      <w:r>
+        <w:rPr>
+          <w:sz w:val="24"/>
+          <w:szCs w:val="24"/>
+        </w:rPr>
         <w:t>CEMOS Digital</w:t>
       </w:r>
     </w:p>
@@ -722,6 +1142,26 @@
       <w:r>
         <w:rPr/>
         <w:t>Develop WordPress with the projects specs given by a Project Managers and work closely with Project Managers and other members of the Development Team to both develop detailed specification documents with clear project deliverables and timelines, and to ensure timely completion of deliverables. Sometimes update, upgrade or maintain a website of what project spec/scope given.</w:t>
+      </w:r>
+    </w:p>
+    <w:p>
+      <w:pPr>
+        <w:pStyle w:val="Normal"/>
+        <w:spacing w:lineRule="auto" w:line="240" w:before="0" w:after="0"/>
+        <w:rPr/>
+      </w:pPr>
+      <w:r>
+        <w:rPr/>
+      </w:r>
+    </w:p>
+    <w:p>
+      <w:pPr>
+        <w:pStyle w:val="Normal"/>
+        <w:spacing w:lineRule="auto" w:line="240" w:before="0" w:after="0"/>
+        <w:rPr/>
+      </w:pPr>
+      <w:r>
+        <w:rPr/>
       </w:r>
     </w:p>
     <w:p>
@@ -1196,7 +1636,7 @@
 </file>
 
 <file path=word/numbering.xml><?xml version="1.0" encoding="utf-8"?>
-<w:numbering xmlns:w="http://schemas.openxmlformats.org/wordprocessingml/2006/main" xmlns:o="urn:schemas-microsoft-com:office:office" xmlns:r="http://schemas.openxmlformats.org/officeDocument/2006/relationships" xmlns:v="urn:schemas-microsoft-com:vml">
+<w:numbering xmlns:w="http://schemas.openxmlformats.org/wordprocessingml/2006/main" xmlns:o="urn:schemas-microsoft-com:office:office" xmlns:r="http://schemas.openxmlformats.org/officeDocument/2006/relationships" xmlns:v="urn:schemas-microsoft-com:vml" xmlns:mc="http://schemas.openxmlformats.org/markup-compatibility/2006" xmlns:w14="http://schemas.microsoft.com/office/word/2010/wordml" mc:Ignorable="w14">
   <w:abstractNum w:abstractNumId="1">
     <w:lvl w:ilvl="0">
       <w:start w:val="1"/>
@@ -1204,11 +1644,13 @@
       <w:lvlText w:val=""/>
       <w:lvlJc w:val="left"/>
       <w:pPr>
+        <w:tabs>
+          <w:tab w:val="num" w:pos="0"/>
+        </w:tabs>
         <w:ind w:left="720" w:hanging="360"/>
       </w:pPr>
       <w:rPr>
         <w:rFonts w:ascii="Wingdings" w:hAnsi="Wingdings" w:cs="Wingdings" w:hint="default"/>
-        <w:rFonts w:cs="Wingdings"/>
       </w:rPr>
     </w:lvl>
     <w:lvl w:ilvl="1">
@@ -1217,11 +1659,13 @@
       <w:lvlText w:val="o"/>
       <w:lvlJc w:val="left"/>
       <w:pPr>
+        <w:tabs>
+          <w:tab w:val="num" w:pos="0"/>
+        </w:tabs>
         <w:ind w:left="1440" w:hanging="360"/>
       </w:pPr>
       <w:rPr>
         <w:rFonts w:ascii="Courier New" w:hAnsi="Courier New" w:cs="Courier New" w:hint="default"/>
-        <w:rFonts w:cs="Courier New"/>
       </w:rPr>
     </w:lvl>
     <w:lvl w:ilvl="2">
@@ -1230,11 +1674,13 @@
       <w:lvlText w:val=""/>
       <w:lvlJc w:val="left"/>
       <w:pPr>
+        <w:tabs>
+          <w:tab w:val="num" w:pos="0"/>
+        </w:tabs>
         <w:ind w:left="2160" w:hanging="360"/>
       </w:pPr>
       <w:rPr>
         <w:rFonts w:ascii="Wingdings" w:hAnsi="Wingdings" w:cs="Wingdings" w:hint="default"/>
-        <w:rFonts w:cs="Wingdings"/>
       </w:rPr>
     </w:lvl>
     <w:lvl w:ilvl="3">
@@ -1243,11 +1689,13 @@
       <w:lvlText w:val=""/>
       <w:lvlJc w:val="left"/>
       <w:pPr>
+        <w:tabs>
+          <w:tab w:val="num" w:pos="0"/>
+        </w:tabs>
         <w:ind w:left="2880" w:hanging="360"/>
       </w:pPr>
       <w:rPr>
         <w:rFonts w:ascii="Symbol" w:hAnsi="Symbol" w:cs="Symbol" w:hint="default"/>
-        <w:rFonts w:cs="Symbol"/>
       </w:rPr>
     </w:lvl>
     <w:lvl w:ilvl="4">
@@ -1256,11 +1704,13 @@
       <w:lvlText w:val="o"/>
       <w:lvlJc w:val="left"/>
       <w:pPr>
+        <w:tabs>
+          <w:tab w:val="num" w:pos="0"/>
+        </w:tabs>
         <w:ind w:left="3600" w:hanging="360"/>
       </w:pPr>
       <w:rPr>
         <w:rFonts w:ascii="Courier New" w:hAnsi="Courier New" w:cs="Courier New" w:hint="default"/>
-        <w:rFonts w:cs="Courier New"/>
       </w:rPr>
     </w:lvl>
     <w:lvl w:ilvl="5">
@@ -1269,11 +1719,13 @@
       <w:lvlText w:val=""/>
       <w:lvlJc w:val="left"/>
       <w:pPr>
+        <w:tabs>
+          <w:tab w:val="num" w:pos="0"/>
+        </w:tabs>
         <w:ind w:left="4320" w:hanging="360"/>
       </w:pPr>
       <w:rPr>
         <w:rFonts w:ascii="Wingdings" w:hAnsi="Wingdings" w:cs="Wingdings" w:hint="default"/>
-        <w:rFonts w:cs="Wingdings"/>
       </w:rPr>
     </w:lvl>
     <w:lvl w:ilvl="6">
@@ -1282,11 +1734,13 @@
       <w:lvlText w:val=""/>
       <w:lvlJc w:val="left"/>
       <w:pPr>
+        <w:tabs>
+          <w:tab w:val="num" w:pos="0"/>
+        </w:tabs>
         <w:ind w:left="5040" w:hanging="360"/>
       </w:pPr>
       <w:rPr>
         <w:rFonts w:ascii="Symbol" w:hAnsi="Symbol" w:cs="Symbol" w:hint="default"/>
-        <w:rFonts w:cs="Symbol"/>
       </w:rPr>
     </w:lvl>
     <w:lvl w:ilvl="7">
@@ -1295,11 +1749,13 @@
       <w:lvlText w:val="o"/>
       <w:lvlJc w:val="left"/>
       <w:pPr>
+        <w:tabs>
+          <w:tab w:val="num" w:pos="0"/>
+        </w:tabs>
         <w:ind w:left="5760" w:hanging="360"/>
       </w:pPr>
       <w:rPr>
         <w:rFonts w:ascii="Courier New" w:hAnsi="Courier New" w:cs="Courier New" w:hint="default"/>
-        <w:rFonts w:cs="Courier New"/>
       </w:rPr>
     </w:lvl>
     <w:lvl w:ilvl="8">
@@ -1308,11 +1764,13 @@
       <w:lvlText w:val=""/>
       <w:lvlJc w:val="left"/>
       <w:pPr>
+        <w:tabs>
+          <w:tab w:val="num" w:pos="0"/>
+        </w:tabs>
         <w:ind w:left="6480" w:hanging="360"/>
       </w:pPr>
       <w:rPr>
         <w:rFonts w:ascii="Wingdings" w:hAnsi="Wingdings" w:cs="Wingdings" w:hint="default"/>
-        <w:rFonts w:cs="Wingdings"/>
       </w:rPr>
     </w:lvl>
   </w:abstractNum>
@@ -1330,7 +1788,6 @@
       </w:pPr>
       <w:rPr>
         <w:rFonts w:ascii="Symbol" w:hAnsi="Symbol" w:cs="Symbol" w:hint="default"/>
-        <w:rFonts w:cs="OpenSymbol"/>
       </w:rPr>
     </w:lvl>
     <w:lvl w:ilvl="1">
@@ -1346,7 +1803,6 @@
       </w:pPr>
       <w:rPr>
         <w:rFonts w:ascii="OpenSymbol" w:hAnsi="OpenSymbol" w:cs="OpenSymbol" w:hint="default"/>
-        <w:rFonts w:cs="OpenSymbol"/>
       </w:rPr>
     </w:lvl>
     <w:lvl w:ilvl="2">
@@ -1362,7 +1818,6 @@
       </w:pPr>
       <w:rPr>
         <w:rFonts w:ascii="OpenSymbol" w:hAnsi="OpenSymbol" w:cs="OpenSymbol" w:hint="default"/>
-        <w:rFonts w:cs="OpenSymbol"/>
       </w:rPr>
     </w:lvl>
     <w:lvl w:ilvl="3">
@@ -1378,7 +1833,6 @@
       </w:pPr>
       <w:rPr>
         <w:rFonts w:ascii="Symbol" w:hAnsi="Symbol" w:cs="Symbol" w:hint="default"/>
-        <w:rFonts w:cs="OpenSymbol"/>
       </w:rPr>
     </w:lvl>
     <w:lvl w:ilvl="4">
@@ -1394,7 +1848,6 @@
       </w:pPr>
       <w:rPr>
         <w:rFonts w:ascii="OpenSymbol" w:hAnsi="OpenSymbol" w:cs="OpenSymbol" w:hint="default"/>
-        <w:rFonts w:cs="OpenSymbol"/>
       </w:rPr>
     </w:lvl>
     <w:lvl w:ilvl="5">
@@ -1410,7 +1863,6 @@
       </w:pPr>
       <w:rPr>
         <w:rFonts w:ascii="OpenSymbol" w:hAnsi="OpenSymbol" w:cs="OpenSymbol" w:hint="default"/>
-        <w:rFonts w:cs="OpenSymbol"/>
       </w:rPr>
     </w:lvl>
     <w:lvl w:ilvl="6">
@@ -1426,7 +1878,6 @@
       </w:pPr>
       <w:rPr>
         <w:rFonts w:ascii="Symbol" w:hAnsi="Symbol" w:cs="Symbol" w:hint="default"/>
-        <w:rFonts w:cs="OpenSymbol"/>
       </w:rPr>
     </w:lvl>
     <w:lvl w:ilvl="7">
@@ -1442,7 +1893,6 @@
       </w:pPr>
       <w:rPr>
         <w:rFonts w:ascii="OpenSymbol" w:hAnsi="OpenSymbol" w:cs="OpenSymbol" w:hint="default"/>
-        <w:rFonts w:cs="OpenSymbol"/>
       </w:rPr>
     </w:lvl>
     <w:lvl w:ilvl="8">
@@ -1458,7 +1908,6 @@
       </w:pPr>
       <w:rPr>
         <w:rFonts w:ascii="OpenSymbol" w:hAnsi="OpenSymbol" w:cs="OpenSymbol" w:hint="default"/>
-        <w:rFonts w:cs="OpenSymbol"/>
       </w:rPr>
     </w:lvl>
   </w:abstractNum>
@@ -1470,6 +1919,9 @@
       <w:lvlText w:val=""/>
       <w:lvlJc w:val="left"/>
       <w:pPr>
+        <w:tabs>
+          <w:tab w:val="num" w:pos="0"/>
+        </w:tabs>
         <w:ind w:left="0" w:hanging="0"/>
       </w:pPr>
     </w:lvl>
@@ -1480,6 +1932,9 @@
       <w:lvlText w:val=""/>
       <w:lvlJc w:val="left"/>
       <w:pPr>
+        <w:tabs>
+          <w:tab w:val="num" w:pos="0"/>
+        </w:tabs>
         <w:ind w:left="0" w:hanging="0"/>
       </w:pPr>
     </w:lvl>
@@ -1490,6 +1945,9 @@
       <w:lvlText w:val=""/>
       <w:lvlJc w:val="left"/>
       <w:pPr>
+        <w:tabs>
+          <w:tab w:val="num" w:pos="0"/>
+        </w:tabs>
         <w:ind w:left="0" w:hanging="0"/>
       </w:pPr>
     </w:lvl>
@@ -1500,6 +1958,9 @@
       <w:lvlText w:val=""/>
       <w:lvlJc w:val="left"/>
       <w:pPr>
+        <w:tabs>
+          <w:tab w:val="num" w:pos="0"/>
+        </w:tabs>
         <w:ind w:left="0" w:hanging="0"/>
       </w:pPr>
     </w:lvl>
@@ -1510,6 +1971,9 @@
       <w:lvlText w:val=""/>
       <w:lvlJc w:val="left"/>
       <w:pPr>
+        <w:tabs>
+          <w:tab w:val="num" w:pos="0"/>
+        </w:tabs>
         <w:ind w:left="0" w:hanging="0"/>
       </w:pPr>
     </w:lvl>
@@ -1520,6 +1984,9 @@
       <w:lvlText w:val=""/>
       <w:lvlJc w:val="left"/>
       <w:pPr>
+        <w:tabs>
+          <w:tab w:val="num" w:pos="0"/>
+        </w:tabs>
         <w:ind w:left="0" w:hanging="0"/>
       </w:pPr>
     </w:lvl>
@@ -1530,6 +1997,9 @@
       <w:lvlText w:val=""/>
       <w:lvlJc w:val="left"/>
       <w:pPr>
+        <w:tabs>
+          <w:tab w:val="num" w:pos="0"/>
+        </w:tabs>
         <w:ind w:left="0" w:hanging="0"/>
       </w:pPr>
     </w:lvl>
@@ -1540,6 +2010,9 @@
       <w:lvlText w:val=""/>
       <w:lvlJc w:val="left"/>
       <w:pPr>
+        <w:tabs>
+          <w:tab w:val="num" w:pos="0"/>
+        </w:tabs>
         <w:ind w:left="0" w:hanging="0"/>
       </w:pPr>
     </w:lvl>
@@ -1550,6 +2023,9 @@
       <w:lvlText w:val=""/>
       <w:lvlJc w:val="left"/>
       <w:pPr>
+        <w:tabs>
+          <w:tab w:val="num" w:pos="0"/>
+        </w:tabs>
         <w:ind w:left="0" w:hanging="0"/>
       </w:pPr>
     </w:lvl>
@@ -1572,13 +2048,14 @@
     <w:rPrDefault>
       <w:rPr>
         <w:rFonts w:ascii="Calibri" w:hAnsi="Calibri" w:eastAsia="Calibri" w:cs="Tahoma"/>
-        <w:sz w:val="20"/>
         <w:szCs w:val="22"/>
         <w:lang w:val="en-PH" w:eastAsia="en-US" w:bidi="ar-SA"/>
       </w:rPr>
     </w:rPrDefault>
     <w:pPrDefault>
-      <w:pPr/>
+      <w:pPr>
+        <w:suppressAutoHyphens w:val="true"/>
+      </w:pPr>
     </w:pPrDefault>
   </w:docDefaults>
   <w:style w:type="paragraph" w:styleId="Normal">
@@ -1586,7 +2063,7 @@
     <w:qFormat/>
     <w:pPr>
       <w:widowControl/>
-      <w:overflowPunct w:val="false"/>
+      <w:overflowPunct w:val="true"/>
       <w:bidi w:val="0"/>
       <w:spacing w:lineRule="auto" w:line="259" w:before="0" w:after="160"/>
       <w:jc w:val="left"/>
@@ -1624,7 +2101,7 @@
     <w:rPr/>
   </w:style>
   <w:style w:type="character" w:styleId="InternetLink">
-    <w:name w:val="Internet Link"/>
+    <w:name w:val="Hyperlink"/>
     <w:basedOn w:val="DefaultParagraphFont"/>
     <w:rPr>
       <w:color w:val="0563C1"/>
@@ -1642,473 +2119,11 @@
       <w:szCs w:val="32"/>
     </w:rPr>
   </w:style>
-  <w:style w:type="character" w:styleId="ListLabel1">
-    <w:name w:val="ListLabel 1"/>
-    <w:qFormat/>
-    <w:rPr>
-      <w:rFonts w:cs="Courier New"/>
-    </w:rPr>
-  </w:style>
-  <w:style w:type="character" w:styleId="ListLabel2">
-    <w:name w:val="ListLabel 2"/>
-    <w:qFormat/>
-    <w:rPr>
-      <w:rFonts w:cs="Courier New"/>
-    </w:rPr>
-  </w:style>
-  <w:style w:type="character" w:styleId="ListLabel3">
-    <w:name w:val="ListLabel 3"/>
-    <w:qFormat/>
-    <w:rPr>
-      <w:rFonts w:cs="Courier New"/>
-    </w:rPr>
-  </w:style>
-  <w:style w:type="character" w:styleId="ListLabel4">
-    <w:name w:val="ListLabel 4"/>
-    <w:qFormat/>
-    <w:rPr>
-      <w:rFonts w:cs="Wingdings"/>
-    </w:rPr>
-  </w:style>
-  <w:style w:type="character" w:styleId="ListLabel5">
-    <w:name w:val="ListLabel 5"/>
-    <w:qFormat/>
-    <w:rPr>
-      <w:rFonts w:cs="Courier New"/>
-    </w:rPr>
-  </w:style>
-  <w:style w:type="character" w:styleId="ListLabel6">
-    <w:name w:val="ListLabel 6"/>
-    <w:qFormat/>
-    <w:rPr>
-      <w:rFonts w:cs="Wingdings"/>
-    </w:rPr>
-  </w:style>
-  <w:style w:type="character" w:styleId="ListLabel7">
-    <w:name w:val="ListLabel 7"/>
-    <w:qFormat/>
-    <w:rPr>
-      <w:rFonts w:cs="Symbol"/>
-    </w:rPr>
-  </w:style>
-  <w:style w:type="character" w:styleId="ListLabel8">
-    <w:name w:val="ListLabel 8"/>
-    <w:qFormat/>
-    <w:rPr>
-      <w:rFonts w:cs="Courier New"/>
-    </w:rPr>
-  </w:style>
-  <w:style w:type="character" w:styleId="ListLabel9">
-    <w:name w:val="ListLabel 9"/>
-    <w:qFormat/>
-    <w:rPr>
-      <w:rFonts w:cs="Wingdings"/>
-    </w:rPr>
-  </w:style>
-  <w:style w:type="character" w:styleId="ListLabel10">
-    <w:name w:val="ListLabel 10"/>
-    <w:qFormat/>
-    <w:rPr>
-      <w:rFonts w:cs="Symbol"/>
-    </w:rPr>
-  </w:style>
-  <w:style w:type="character" w:styleId="ListLabel11">
-    <w:name w:val="ListLabel 11"/>
-    <w:qFormat/>
-    <w:rPr>
-      <w:rFonts w:cs="Courier New"/>
-    </w:rPr>
-  </w:style>
-  <w:style w:type="character" w:styleId="ListLabel12">
-    <w:name w:val="ListLabel 12"/>
-    <w:qFormat/>
-    <w:rPr>
-      <w:rFonts w:cs="Wingdings"/>
-    </w:rPr>
-  </w:style>
   <w:style w:type="character" w:styleId="Bullets">
     <w:name w:val="Bullets"/>
     <w:qFormat/>
     <w:rPr>
       <w:rFonts w:ascii="OpenSymbol" w:hAnsi="OpenSymbol" w:eastAsia="OpenSymbol" w:cs="OpenSymbol"/>
-    </w:rPr>
-  </w:style>
-  <w:style w:type="character" w:styleId="ListLabel13">
-    <w:name w:val="ListLabel 13"/>
-    <w:qFormat/>
-    <w:rPr>
-      <w:rFonts w:cs="Wingdings"/>
-    </w:rPr>
-  </w:style>
-  <w:style w:type="character" w:styleId="ListLabel14">
-    <w:name w:val="ListLabel 14"/>
-    <w:qFormat/>
-    <w:rPr>
-      <w:rFonts w:cs="Courier New"/>
-    </w:rPr>
-  </w:style>
-  <w:style w:type="character" w:styleId="ListLabel15">
-    <w:name w:val="ListLabel 15"/>
-    <w:qFormat/>
-    <w:rPr>
-      <w:rFonts w:cs="Wingdings"/>
-    </w:rPr>
-  </w:style>
-  <w:style w:type="character" w:styleId="ListLabel16">
-    <w:name w:val="ListLabel 16"/>
-    <w:qFormat/>
-    <w:rPr>
-      <w:rFonts w:cs="Symbol"/>
-    </w:rPr>
-  </w:style>
-  <w:style w:type="character" w:styleId="ListLabel17">
-    <w:name w:val="ListLabel 17"/>
-    <w:qFormat/>
-    <w:rPr>
-      <w:rFonts w:cs="Courier New"/>
-    </w:rPr>
-  </w:style>
-  <w:style w:type="character" w:styleId="ListLabel18">
-    <w:name w:val="ListLabel 18"/>
-    <w:qFormat/>
-    <w:rPr>
-      <w:rFonts w:cs="Wingdings"/>
-    </w:rPr>
-  </w:style>
-  <w:style w:type="character" w:styleId="ListLabel19">
-    <w:name w:val="ListLabel 19"/>
-    <w:qFormat/>
-    <w:rPr>
-      <w:rFonts w:cs="Symbol"/>
-    </w:rPr>
-  </w:style>
-  <w:style w:type="character" w:styleId="ListLabel20">
-    <w:name w:val="ListLabel 20"/>
-    <w:qFormat/>
-    <w:rPr>
-      <w:rFonts w:cs="Courier New"/>
-    </w:rPr>
-  </w:style>
-  <w:style w:type="character" w:styleId="ListLabel21">
-    <w:name w:val="ListLabel 21"/>
-    <w:qFormat/>
-    <w:rPr>
-      <w:rFonts w:cs="Wingdings"/>
-    </w:rPr>
-  </w:style>
-  <w:style w:type="character" w:styleId="ListLabel22">
-    <w:name w:val="ListLabel 22"/>
-    <w:qFormat/>
-    <w:rPr>
-      <w:rFonts w:cs="OpenSymbol"/>
-    </w:rPr>
-  </w:style>
-  <w:style w:type="character" w:styleId="ListLabel23">
-    <w:name w:val="ListLabel 23"/>
-    <w:qFormat/>
-    <w:rPr>
-      <w:rFonts w:cs="OpenSymbol"/>
-    </w:rPr>
-  </w:style>
-  <w:style w:type="character" w:styleId="ListLabel24">
-    <w:name w:val="ListLabel 24"/>
-    <w:qFormat/>
-    <w:rPr>
-      <w:rFonts w:cs="OpenSymbol"/>
-    </w:rPr>
-  </w:style>
-  <w:style w:type="character" w:styleId="ListLabel25">
-    <w:name w:val="ListLabel 25"/>
-    <w:qFormat/>
-    <w:rPr>
-      <w:rFonts w:cs="OpenSymbol"/>
-    </w:rPr>
-  </w:style>
-  <w:style w:type="character" w:styleId="ListLabel26">
-    <w:name w:val="ListLabel 26"/>
-    <w:qFormat/>
-    <w:rPr>
-      <w:rFonts w:cs="OpenSymbol"/>
-    </w:rPr>
-  </w:style>
-  <w:style w:type="character" w:styleId="ListLabel27">
-    <w:name w:val="ListLabel 27"/>
-    <w:qFormat/>
-    <w:rPr>
-      <w:rFonts w:cs="OpenSymbol"/>
-    </w:rPr>
-  </w:style>
-  <w:style w:type="character" w:styleId="ListLabel28">
-    <w:name w:val="ListLabel 28"/>
-    <w:qFormat/>
-    <w:rPr>
-      <w:rFonts w:cs="OpenSymbol"/>
-    </w:rPr>
-  </w:style>
-  <w:style w:type="character" w:styleId="ListLabel29">
-    <w:name w:val="ListLabel 29"/>
-    <w:qFormat/>
-    <w:rPr>
-      <w:rFonts w:cs="OpenSymbol"/>
-    </w:rPr>
-  </w:style>
-  <w:style w:type="character" w:styleId="ListLabel30">
-    <w:name w:val="ListLabel 30"/>
-    <w:qFormat/>
-    <w:rPr>
-      <w:rFonts w:cs="OpenSymbol"/>
-    </w:rPr>
-  </w:style>
-  <w:style w:type="character" w:styleId="ListLabel31">
-    <w:name w:val="ListLabel 31"/>
-    <w:qFormat/>
-    <w:rPr>
-      <w:rFonts w:cs="Wingdings"/>
-    </w:rPr>
-  </w:style>
-  <w:style w:type="character" w:styleId="ListLabel32">
-    <w:name w:val="ListLabel 32"/>
-    <w:qFormat/>
-    <w:rPr>
-      <w:rFonts w:cs="Courier New"/>
-    </w:rPr>
-  </w:style>
-  <w:style w:type="character" w:styleId="ListLabel33">
-    <w:name w:val="ListLabel 33"/>
-    <w:qFormat/>
-    <w:rPr>
-      <w:rFonts w:cs="Wingdings"/>
-    </w:rPr>
-  </w:style>
-  <w:style w:type="character" w:styleId="ListLabel34">
-    <w:name w:val="ListLabel 34"/>
-    <w:qFormat/>
-    <w:rPr>
-      <w:rFonts w:cs="Symbol"/>
-    </w:rPr>
-  </w:style>
-  <w:style w:type="character" w:styleId="ListLabel35">
-    <w:name w:val="ListLabel 35"/>
-    <w:qFormat/>
-    <w:rPr>
-      <w:rFonts w:cs="Courier New"/>
-    </w:rPr>
-  </w:style>
-  <w:style w:type="character" w:styleId="ListLabel36">
-    <w:name w:val="ListLabel 36"/>
-    <w:qFormat/>
-    <w:rPr>
-      <w:rFonts w:cs="Wingdings"/>
-    </w:rPr>
-  </w:style>
-  <w:style w:type="character" w:styleId="ListLabel37">
-    <w:name w:val="ListLabel 37"/>
-    <w:qFormat/>
-    <w:rPr>
-      <w:rFonts w:cs="Symbol"/>
-    </w:rPr>
-  </w:style>
-  <w:style w:type="character" w:styleId="ListLabel38">
-    <w:name w:val="ListLabel 38"/>
-    <w:qFormat/>
-    <w:rPr>
-      <w:rFonts w:cs="Courier New"/>
-    </w:rPr>
-  </w:style>
-  <w:style w:type="character" w:styleId="ListLabel39">
-    <w:name w:val="ListLabel 39"/>
-    <w:qFormat/>
-    <w:rPr>
-      <w:rFonts w:cs="Wingdings"/>
-    </w:rPr>
-  </w:style>
-  <w:style w:type="character" w:styleId="ListLabel40">
-    <w:name w:val="ListLabel 40"/>
-    <w:qFormat/>
-    <w:rPr>
-      <w:rFonts w:cs="OpenSymbol"/>
-    </w:rPr>
-  </w:style>
-  <w:style w:type="character" w:styleId="ListLabel41">
-    <w:name w:val="ListLabel 41"/>
-    <w:qFormat/>
-    <w:rPr>
-      <w:rFonts w:cs="OpenSymbol"/>
-    </w:rPr>
-  </w:style>
-  <w:style w:type="character" w:styleId="ListLabel42">
-    <w:name w:val="ListLabel 42"/>
-    <w:qFormat/>
-    <w:rPr>
-      <w:rFonts w:cs="OpenSymbol"/>
-    </w:rPr>
-  </w:style>
-  <w:style w:type="character" w:styleId="ListLabel43">
-    <w:name w:val="ListLabel 43"/>
-    <w:qFormat/>
-    <w:rPr>
-      <w:rFonts w:cs="OpenSymbol"/>
-    </w:rPr>
-  </w:style>
-  <w:style w:type="character" w:styleId="ListLabel44">
-    <w:name w:val="ListLabel 44"/>
-    <w:qFormat/>
-    <w:rPr>
-      <w:rFonts w:cs="OpenSymbol"/>
-    </w:rPr>
-  </w:style>
-  <w:style w:type="character" w:styleId="ListLabel45">
-    <w:name w:val="ListLabel 45"/>
-    <w:qFormat/>
-    <w:rPr>
-      <w:rFonts w:cs="OpenSymbol"/>
-    </w:rPr>
-  </w:style>
-  <w:style w:type="character" w:styleId="ListLabel46">
-    <w:name w:val="ListLabel 46"/>
-    <w:qFormat/>
-    <w:rPr>
-      <w:rFonts w:cs="OpenSymbol"/>
-    </w:rPr>
-  </w:style>
-  <w:style w:type="character" w:styleId="ListLabel47">
-    <w:name w:val="ListLabel 47"/>
-    <w:qFormat/>
-    <w:rPr>
-      <w:rFonts w:cs="OpenSymbol"/>
-    </w:rPr>
-  </w:style>
-  <w:style w:type="character" w:styleId="ListLabel48">
-    <w:name w:val="ListLabel 48"/>
-    <w:qFormat/>
-    <w:rPr>
-      <w:rFonts w:cs="OpenSymbol"/>
-    </w:rPr>
-  </w:style>
-  <w:style w:type="character" w:styleId="ListLabel49">
-    <w:name w:val="ListLabel 49"/>
-    <w:qFormat/>
-    <w:rPr>
-      <w:rFonts w:cs="Wingdings"/>
-    </w:rPr>
-  </w:style>
-  <w:style w:type="character" w:styleId="ListLabel50">
-    <w:name w:val="ListLabel 50"/>
-    <w:qFormat/>
-    <w:rPr>
-      <w:rFonts w:cs="Courier New"/>
-    </w:rPr>
-  </w:style>
-  <w:style w:type="character" w:styleId="ListLabel51">
-    <w:name w:val="ListLabel 51"/>
-    <w:qFormat/>
-    <w:rPr>
-      <w:rFonts w:cs="Wingdings"/>
-    </w:rPr>
-  </w:style>
-  <w:style w:type="character" w:styleId="ListLabel52">
-    <w:name w:val="ListLabel 52"/>
-    <w:qFormat/>
-    <w:rPr>
-      <w:rFonts w:cs="Symbol"/>
-    </w:rPr>
-  </w:style>
-  <w:style w:type="character" w:styleId="ListLabel53">
-    <w:name w:val="ListLabel 53"/>
-    <w:qFormat/>
-    <w:rPr>
-      <w:rFonts w:cs="Courier New"/>
-    </w:rPr>
-  </w:style>
-  <w:style w:type="character" w:styleId="ListLabel54">
-    <w:name w:val="ListLabel 54"/>
-    <w:qFormat/>
-    <w:rPr>
-      <w:rFonts w:cs="Wingdings"/>
-    </w:rPr>
-  </w:style>
-  <w:style w:type="character" w:styleId="ListLabel55">
-    <w:name w:val="ListLabel 55"/>
-    <w:qFormat/>
-    <w:rPr>
-      <w:rFonts w:cs="Symbol"/>
-    </w:rPr>
-  </w:style>
-  <w:style w:type="character" w:styleId="ListLabel56">
-    <w:name w:val="ListLabel 56"/>
-    <w:qFormat/>
-    <w:rPr>
-      <w:rFonts w:cs="Courier New"/>
-    </w:rPr>
-  </w:style>
-  <w:style w:type="character" w:styleId="ListLabel57">
-    <w:name w:val="ListLabel 57"/>
-    <w:qFormat/>
-    <w:rPr>
-      <w:rFonts w:cs="Wingdings"/>
-    </w:rPr>
-  </w:style>
-  <w:style w:type="character" w:styleId="ListLabel58">
-    <w:name w:val="ListLabel 58"/>
-    <w:qFormat/>
-    <w:rPr>
-      <w:rFonts w:cs="OpenSymbol"/>
-    </w:rPr>
-  </w:style>
-  <w:style w:type="character" w:styleId="ListLabel59">
-    <w:name w:val="ListLabel 59"/>
-    <w:qFormat/>
-    <w:rPr>
-      <w:rFonts w:cs="OpenSymbol"/>
-    </w:rPr>
-  </w:style>
-  <w:style w:type="character" w:styleId="ListLabel60">
-    <w:name w:val="ListLabel 60"/>
-    <w:qFormat/>
-    <w:rPr>
-      <w:rFonts w:cs="OpenSymbol"/>
-    </w:rPr>
-  </w:style>
-  <w:style w:type="character" w:styleId="ListLabel61">
-    <w:name w:val="ListLabel 61"/>
-    <w:qFormat/>
-    <w:rPr>
-      <w:rFonts w:cs="OpenSymbol"/>
-    </w:rPr>
-  </w:style>
-  <w:style w:type="character" w:styleId="ListLabel62">
-    <w:name w:val="ListLabel 62"/>
-    <w:qFormat/>
-    <w:rPr>
-      <w:rFonts w:cs="OpenSymbol"/>
-    </w:rPr>
-  </w:style>
-  <w:style w:type="character" w:styleId="ListLabel63">
-    <w:name w:val="ListLabel 63"/>
-    <w:qFormat/>
-    <w:rPr>
-      <w:rFonts w:cs="OpenSymbol"/>
-    </w:rPr>
-  </w:style>
-  <w:style w:type="character" w:styleId="ListLabel64">
-    <w:name w:val="ListLabel 64"/>
-    <w:qFormat/>
-    <w:rPr>
-      <w:rFonts w:cs="OpenSymbol"/>
-    </w:rPr>
-  </w:style>
-  <w:style w:type="character" w:styleId="ListLabel65">
-    <w:name w:val="ListLabel 65"/>
-    <w:qFormat/>
-    <w:rPr>
-      <w:rFonts w:cs="OpenSymbol"/>
-    </w:rPr>
-  </w:style>
-  <w:style w:type="character" w:styleId="ListLabel66">
-    <w:name w:val="ListLabel 66"/>
-    <w:qFormat/>
-    <w:rPr>
-      <w:rFonts w:cs="OpenSymbol"/>
     </w:rPr>
   </w:style>
   <w:style w:type="paragraph" w:styleId="Heading">
@@ -2194,6 +2209,28 @@
     </w:pPr>
     <w:rPr/>
   </w:style>
+  <w:style w:type="paragraph" w:styleId="HeaderandFooter">
+    <w:name w:val="Header and Footer"/>
+    <w:basedOn w:val="Normal"/>
+    <w:qFormat/>
+    <w:pPr>
+      <w:suppressLineNumbers/>
+      <w:tabs>
+        <w:tab w:val="clear" w:pos="720"/>
+        <w:tab w:val="center" w:pos="5724" w:leader="none"/>
+        <w:tab w:val="right" w:pos="11448" w:leader="none"/>
+      </w:tabs>
+    </w:pPr>
+    <w:rPr/>
+  </w:style>
+  <w:style w:type="paragraph" w:styleId="Header">
+    <w:name w:val="Header"/>
+    <w:basedOn w:val="HeaderandFooter"/>
+    <w:pPr>
+      <w:suppressLineNumbers/>
+    </w:pPr>
+    <w:rPr/>
+  </w:style>
   <w:style w:type="numbering" w:styleId="NoList">
     <w:name w:val="No List"/>
     <w:qFormat/>

</xml_diff>